<commit_message>
Conserto de bugs e melhorias para finalização do projeto.
</commit_message>
<xml_diff>
--- a/Documentação/Documentação - Projeto Individual - Gabriel N M Silva.docx
+++ b/Documentação/Documentação - Projeto Individual - Gabriel N M Silva.docx
@@ -470,7 +470,6 @@
                                 <w:sdt>
                                   <w:sdtPr>
                                     <w:rPr>
-                                      <w:rStyle w:val="SemEspaamento"/>
                                       <w:sz w:val="52"/>
                                       <w:szCs w:val="52"/>
                                       <w:lang w:val="pt-PT"/>
@@ -484,7 +483,6 @@
                                   <w:sdtContent>
                                     <w:r>
                                       <w:rPr>
-                                        <w:rStyle w:val="SemEspaamento"/>
                                         <w:sz w:val="52"/>
                                         <w:szCs w:val="52"/>
                                         <w:lang w:val="pt-PT"/>
@@ -533,7 +531,6 @@
                           <w:sdt>
                             <w:sdtPr>
                               <w:rPr>
-                                <w:rStyle w:val="SemEspaamento"/>
                                 <w:sz w:val="52"/>
                                 <w:szCs w:val="52"/>
                                 <w:lang w:val="pt-PT"/>
@@ -547,7 +544,6 @@
                             <w:sdtContent>
                               <w:r>
                                 <w:rPr>
-                                  <w:rStyle w:val="SemEspaamento"/>
                                   <w:sz w:val="52"/>
                                   <w:szCs w:val="52"/>
                                   <w:lang w:val="pt-PT"/>
@@ -1255,6 +1251,16 @@
           <w:szCs w:val="22"/>
         </w:rPr>
         <w:t>riação de Bando de Dados no SQL</w:t>
+      </w:r>
+      <w:r>
+        <w:rPr>
+          <w:rFonts w:ascii="Simplon Mono" w:eastAsiaTheme="minorHAnsi" w:hAnsi="Simplon Mono" w:cstheme="minorBidi"/>
+          <w:color w:val="595959" w:themeColor="text1" w:themeTint="A6"/>
+          <w:kern w:val="20"/>
+          <w:sz w:val="22"/>
+          <w:szCs w:val="22"/>
+        </w:rPr>
+        <w:t xml:space="preserve"> Server</w:t>
       </w:r>
       <w:r>
         <w:rPr>
@@ -3900,6 +3906,19 @@
 </file>
 
 <file path=customXml/item3.xml><?xml version="1.0" encoding="utf-8"?>
+<?mso-contentType ?>
+<FormTemplates xmlns="http://schemas.microsoft.com/sharepoint/v3/contenttype/forms">
+  <Display>DocumentLibraryForm</Display>
+  <Edit>DocumentLibraryForm</Edit>
+  <New>DocumentLibraryForm</New>
+</FormTemplates>
+</file>
+
+<file path=customXml/item4.xml><?xml version="1.0" encoding="utf-8"?>
+<b:Sources xmlns:b="http://schemas.openxmlformats.org/officeDocument/2006/bibliography" xmlns="http://schemas.openxmlformats.org/officeDocument/2006/bibliography" SelectedStyle="\APASixthEditionOfficeOnline.xsl" StyleName="APA" Version="6"/>
+</file>
+
+<file path=customXml/item5.xml><?xml version="1.0" encoding="utf-8"?>
 <ct:contentTypeSchema xmlns:ct="http://schemas.microsoft.com/office/2006/metadata/contentType" xmlns:ma="http://schemas.microsoft.com/office/2006/metadata/properties/metaAttributes" ct:_="" ma:_="" ma:contentTypeName="Documento" ma:contentTypeID="0x0101007F8ECE7139958D46ABEDA89D12B90CBF" ma:contentTypeVersion="12" ma:contentTypeDescription="Crie um novo documento." ma:contentTypeScope="" ma:versionID="504e4214042ae000646439f7e69e4742">
   <xsd:schema xmlns:xsd="http://www.w3.org/2001/XMLSchema" xmlns:xs="http://www.w3.org/2001/XMLSchema" xmlns:p="http://schemas.microsoft.com/office/2006/metadata/properties" xmlns:ns2="0a53ad5e-08cc-4fba-9df9-747b79db3e02" xmlns:ns3="99f50afe-28e2-457c-9852-048361d66aad" targetNamespace="http://schemas.microsoft.com/office/2006/metadata/properties" ma:root="true" ma:fieldsID="858e620b6131f334f565d79b87bb2368" ns2:_="" ns3:_="">
     <xsd:import namespace="0a53ad5e-08cc-4fba-9df9-747b79db3e02"/>
@@ -4094,19 +4113,6 @@
 </ct:contentTypeSchema>
 </file>
 
-<file path=customXml/item4.xml><?xml version="1.0" encoding="utf-8"?>
-<b:Sources xmlns:b="http://schemas.openxmlformats.org/officeDocument/2006/bibliography" xmlns="http://schemas.openxmlformats.org/officeDocument/2006/bibliography" SelectedStyle="\APASixthEditionOfficeOnline.xsl" StyleName="APA" Version="6"/>
-</file>
-
-<file path=customXml/item5.xml><?xml version="1.0" encoding="utf-8"?>
-<?mso-contentType ?>
-<FormTemplates xmlns="http://schemas.microsoft.com/sharepoint/v3/contenttype/forms">
-  <Display>DocumentLibraryForm</Display>
-  <Edit>DocumentLibraryForm</Edit>
-  <New>DocumentLibraryForm</New>
-</FormTemplates>
-</file>
-
 <file path=customXml/itemProps1.xml><?xml version="1.0" encoding="utf-8"?>
 <ds:datastoreItem xmlns:ds="http://schemas.openxmlformats.org/officeDocument/2006/customXml" ds:itemID="{55AF091B-3C7A-41E3-B477-F2FDAA23CFDA}">
   <ds:schemaRefs>
@@ -4127,6 +4133,22 @@
 </file>
 
 <file path=customXml/itemProps3.xml><?xml version="1.0" encoding="utf-8"?>
+<ds:datastoreItem xmlns:ds="http://schemas.openxmlformats.org/officeDocument/2006/customXml" ds:itemID="{B52C9AD5-4F18-4494-A12B-C11EA8399E21}">
+  <ds:schemaRefs>
+    <ds:schemaRef ds:uri="http://schemas.microsoft.com/sharepoint/v3/contenttype/forms"/>
+  </ds:schemaRefs>
+</ds:datastoreItem>
+</file>
+
+<file path=customXml/itemProps4.xml><?xml version="1.0" encoding="utf-8"?>
+<ds:datastoreItem xmlns:ds="http://schemas.openxmlformats.org/officeDocument/2006/customXml" ds:itemID="{43C36E59-8586-4352-8310-158AD4E65655}">
+  <ds:schemaRefs>
+    <ds:schemaRef ds:uri="http://schemas.openxmlformats.org/officeDocument/2006/bibliography"/>
+  </ds:schemaRefs>
+</ds:datastoreItem>
+</file>
+
+<file path=customXml/itemProps5.xml><?xml version="1.0" encoding="utf-8"?>
 <ds:datastoreItem xmlns:ds="http://schemas.openxmlformats.org/officeDocument/2006/customXml" ds:itemID="{8B299A9B-9EFB-406E-955B-E4E23C7F5805}">
   <ds:schemaRefs>
     <ds:schemaRef ds:uri="http://schemas.microsoft.com/office/2006/metadata/contentType"/>
@@ -4143,20 +4165,4 @@
     <ds:schemaRef ds:uri="http://schemas.microsoft.com/internal/obd"/>
   </ds:schemaRefs>
 </ds:datastoreItem>
-</file>
-
-<file path=customXml/itemProps4.xml><?xml version="1.0" encoding="utf-8"?>
-<ds:datastoreItem xmlns:ds="http://schemas.openxmlformats.org/officeDocument/2006/customXml" ds:itemID="{43C36E59-8586-4352-8310-158AD4E65655}">
-  <ds:schemaRefs>
-    <ds:schemaRef ds:uri="http://schemas.openxmlformats.org/officeDocument/2006/bibliography"/>
-  </ds:schemaRefs>
-</ds:datastoreItem>
-</file>
-
-<file path=customXml/itemProps5.xml><?xml version="1.0" encoding="utf-8"?>
-<ds:datastoreItem xmlns:ds="http://schemas.openxmlformats.org/officeDocument/2006/customXml" ds:itemID="{B52C9AD5-4F18-4494-A12B-C11EA8399E21}">
-  <ds:schemaRefs>
-    <ds:schemaRef ds:uri="http://schemas.microsoft.com/sharepoint/v3/contenttype/forms"/>
-  </ds:schemaRefs>
-</ds:datastoreItem>
 </file>
</xml_diff>